<commit_message>
doc: Update Documentation - add BOM - add Software Architecture - add System Overview
</commit_message>
<xml_diff>
--- a/docs/G01_Project_Proposal_Smart_Door_Lock.docx
+++ b/docs/G01_Project_Proposal_Smart_Door_Lock.docx
@@ -59,28 +59,16 @@
     <w:p>
       <w:pPr>
         <w:pStyle w:val="berschrift1"/>
-        <w:rPr>
-          <w:lang w:val="en-GB"/>
-        </w:rPr>
-      </w:pPr>
-      <w:r>
-        <w:rPr>
-          <w:lang w:val="en-GB"/>
-        </w:rPr>
+      </w:pPr>
+      <w:r>
         <w:t>Team</w:t>
       </w:r>
     </w:p>
     <w:p>
-      <w:pPr>
-        <w:rPr>
-          <w:lang w:val="en-GB"/>
-        </w:rPr>
-      </w:pPr>
       <w:r>
         <w:rPr>
           <w:sz w:val="20"/>
           <w:szCs w:val="20"/>
-          <w:lang w:val="en-GB"/>
         </w:rPr>
         <w:t>Boas Meier</w:t>
       </w:r>
@@ -88,7 +76,6 @@
         <w:rPr>
           <w:sz w:val="20"/>
           <w:szCs w:val="20"/>
-          <w:lang w:val="en-GB"/>
         </w:rPr>
         <w:tab/>
       </w:r>
@@ -96,7 +83,6 @@
         <w:rPr>
           <w:sz w:val="20"/>
           <w:szCs w:val="20"/>
-          <w:lang w:val="en-GB"/>
         </w:rPr>
         <w:tab/>
       </w:r>
@@ -104,7 +90,6 @@
         <w:rPr>
           <w:sz w:val="20"/>
           <w:szCs w:val="20"/>
-          <w:lang w:val="en-GB"/>
         </w:rPr>
         <w:t>Lukas</w:t>
       </w:r>
@@ -112,7 +97,6 @@
         <w:rPr>
           <w:sz w:val="20"/>
           <w:szCs w:val="20"/>
-          <w:lang w:val="en-GB"/>
         </w:rPr>
         <w:t xml:space="preserve"> Mettler</w:t>
       </w:r>
@@ -120,7 +104,6 @@
         <w:rPr>
           <w:sz w:val="20"/>
           <w:szCs w:val="20"/>
-          <w:lang w:val="en-GB"/>
         </w:rPr>
         <w:tab/>
       </w:r>
@@ -128,7 +111,6 @@
         <w:rPr>
           <w:sz w:val="20"/>
           <w:szCs w:val="20"/>
-          <w:lang w:val="en-GB"/>
         </w:rPr>
         <w:tab/>
       </w:r>
@@ -136,7 +118,6 @@
         <w:rPr>
           <w:sz w:val="20"/>
           <w:szCs w:val="20"/>
-          <w:lang w:val="en-GB"/>
         </w:rPr>
         <w:tab/>
       </w:r>
@@ -144,124 +125,108 @@
         <w:rPr>
           <w:sz w:val="20"/>
           <w:szCs w:val="20"/>
-          <w:lang w:val="en-GB"/>
         </w:rPr>
         <w:tab/>
-      </w:r>
-      <w:proofErr w:type="spellStart"/>
+        <w:t>Niklas Tanner</w:t>
+      </w:r>
       <w:r>
         <w:rPr>
           <w:sz w:val="20"/>
           <w:szCs w:val="20"/>
-          <w:lang w:val="en-GB"/>
-        </w:rPr>
-        <w:t>Niklas</w:t>
-      </w:r>
-      <w:proofErr w:type="spellEnd"/>
+        </w:rPr>
+        <w:tab/>
+      </w:r>
       <w:r>
         <w:rPr>
           <w:sz w:val="20"/>
           <w:szCs w:val="20"/>
-          <w:lang w:val="en-GB"/>
-        </w:rPr>
-        <w:t xml:space="preserve"> Tanner</w:t>
+        </w:rPr>
+        <w:tab/>
+        <w:t>T</w:t>
       </w:r>
       <w:r>
         <w:rPr>
           <w:sz w:val="20"/>
           <w:szCs w:val="20"/>
-          <w:lang w:val="en-GB"/>
-        </w:rPr>
-        <w:tab/>
+        </w:rPr>
+        <w:t>obias Heller</w:t>
       </w:r>
       <w:r>
         <w:rPr>
           <w:sz w:val="20"/>
           <w:szCs w:val="20"/>
-          <w:lang w:val="en-GB"/>
-        </w:rPr>
-        <w:tab/>
-        <w:t>T</w:t>
+        </w:rPr>
+        <w:br/>
       </w:r>
       <w:r>
         <w:rPr>
           <w:sz w:val="20"/>
           <w:szCs w:val="20"/>
-          <w:lang w:val="en-GB"/>
-        </w:rPr>
-        <w:t>obias Heller</w:t>
+        </w:rPr>
+        <w:t>B.Sc.</w:t>
       </w:r>
       <w:r>
         <w:rPr>
           <w:sz w:val="20"/>
           <w:szCs w:val="20"/>
-          <w:lang w:val="en-GB"/>
-        </w:rPr>
-        <w:br/>
+        </w:rPr>
+        <w:t xml:space="preserve"> Informatik</w:t>
       </w:r>
       <w:r>
         <w:rPr>
           <w:sz w:val="20"/>
           <w:szCs w:val="20"/>
-          <w:lang w:val="en-GB"/>
-        </w:rPr>
-        <w:t>B.Sc.</w:t>
+        </w:rPr>
+        <w:tab/>
       </w:r>
       <w:r>
         <w:rPr>
           <w:sz w:val="20"/>
           <w:szCs w:val="20"/>
-          <w:lang w:val="en-GB"/>
-        </w:rPr>
-        <w:t xml:space="preserve"> </w:t>
-      </w:r>
-      <w:proofErr w:type="spellStart"/>
+        </w:rPr>
+        <w:tab/>
+      </w:r>
       <w:r>
         <w:rPr>
           <w:sz w:val="20"/>
           <w:szCs w:val="20"/>
-          <w:lang w:val="en-GB"/>
-        </w:rPr>
-        <w:t>Informatik</w:t>
-      </w:r>
-      <w:proofErr w:type="spellEnd"/>
+        </w:rPr>
+        <w:t>B.Sc.</w:t>
+      </w:r>
       <w:r>
         <w:rPr>
           <w:sz w:val="20"/>
           <w:szCs w:val="20"/>
-          <w:lang w:val="en-GB"/>
-        </w:rPr>
-        <w:tab/>
-      </w:r>
+        </w:rPr>
+        <w:t xml:space="preserve"> Information &amp; </w:t>
+      </w:r>
+      <w:proofErr w:type="spellStart"/>
       <w:r>
         <w:rPr>
           <w:sz w:val="20"/>
           <w:szCs w:val="20"/>
-          <w:lang w:val="en-GB"/>
-        </w:rPr>
-        <w:tab/>
-      </w:r>
+        </w:rPr>
+        <w:t>Cyber</w:t>
+      </w:r>
+      <w:proofErr w:type="spellEnd"/>
       <w:r>
         <w:rPr>
           <w:sz w:val="20"/>
           <w:szCs w:val="20"/>
-          <w:lang w:val="en-GB"/>
-        </w:rPr>
-        <w:t>B.Sc.</w:t>
+        </w:rPr>
+        <w:t xml:space="preserve"> Security</w:t>
       </w:r>
       <w:r>
         <w:rPr>
           <w:sz w:val="20"/>
           <w:szCs w:val="20"/>
-          <w:lang w:val="en-GB"/>
-        </w:rPr>
-        <w:t xml:space="preserve"> Information &amp; Cyber Security</w:t>
+        </w:rPr>
+        <w:tab/>
       </w:r>
       <w:r>
         <w:rPr>
           <w:sz w:val="20"/>
           <w:szCs w:val="20"/>
-          <w:lang w:val="en-GB"/>
         </w:rPr>
         <w:tab/>
       </w:r>
@@ -269,78 +234,44 @@
         <w:rPr>
           <w:sz w:val="20"/>
           <w:szCs w:val="20"/>
-          <w:lang w:val="en-GB"/>
-        </w:rPr>
-        <w:tab/>
+        </w:rPr>
+        <w:t>B.Sc.</w:t>
       </w:r>
       <w:r>
         <w:rPr>
           <w:sz w:val="20"/>
           <w:szCs w:val="20"/>
-          <w:lang w:val="en-GB"/>
-        </w:rPr>
-        <w:t>B.Sc.</w:t>
+        </w:rPr>
+        <w:t xml:space="preserve"> Informatik</w:t>
       </w:r>
       <w:r>
         <w:rPr>
           <w:sz w:val="20"/>
           <w:szCs w:val="20"/>
-          <w:lang w:val="en-GB"/>
-        </w:rPr>
-        <w:t xml:space="preserve"> </w:t>
-      </w:r>
-      <w:proofErr w:type="spellStart"/>
+        </w:rPr>
+        <w:tab/>
+      </w:r>
       <w:r>
         <w:rPr>
           <w:sz w:val="20"/>
           <w:szCs w:val="20"/>
-          <w:lang w:val="en-GB"/>
-        </w:rPr>
-        <w:t>Informatik</w:t>
-      </w:r>
-      <w:proofErr w:type="spellEnd"/>
+        </w:rPr>
+        <w:tab/>
+      </w:r>
       <w:r>
         <w:rPr>
           <w:sz w:val="20"/>
           <w:szCs w:val="20"/>
-          <w:lang w:val="en-GB"/>
-        </w:rPr>
-        <w:tab/>
+        </w:rPr>
+        <w:t>B.Sc.</w:t>
       </w:r>
       <w:r>
         <w:rPr>
           <w:sz w:val="20"/>
           <w:szCs w:val="20"/>
-          <w:lang w:val="en-GB"/>
-        </w:rPr>
-        <w:tab/>
-      </w:r>
-      <w:r>
-        <w:rPr>
-          <w:sz w:val="20"/>
-          <w:szCs w:val="20"/>
-          <w:lang w:val="en-GB"/>
-        </w:rPr>
-        <w:t>B.Sc.</w:t>
-      </w:r>
-      <w:r>
-        <w:rPr>
-          <w:sz w:val="20"/>
-          <w:szCs w:val="20"/>
-          <w:lang w:val="en-GB"/>
-        </w:rPr>
-        <w:t xml:space="preserve"> </w:t>
-      </w:r>
-      <w:proofErr w:type="spellStart"/>
-      <w:r>
-        <w:rPr>
-          <w:sz w:val="20"/>
-          <w:szCs w:val="20"/>
-          <w:lang w:val="en-GB"/>
-        </w:rPr>
-        <w:t>Informatik</w:t>
-      </w:r>
-      <w:proofErr w:type="spellEnd"/>
+        </w:rPr>
+        <w:t xml:space="preserve"> Informatik</w:t>
+      </w:r>
     </w:p>
     <w:p>
       <w:pPr>
@@ -910,16 +841,19 @@
       <w:pPr>
         <w:keepNext/>
         <w:spacing w:after="0"/>
+        <w:rPr>
+          <w:lang w:val="en-GB"/>
+        </w:rPr>
       </w:pPr>
       <w:r>
         <w:rPr>
           <w:noProof/>
         </w:rPr>
         <w:drawing>
-          <wp:inline distT="0" distB="0" distL="0" distR="0" wp14:anchorId="4F59C1A0" wp14:editId="2A7C7D61">
-            <wp:extent cx="4246245" cy="3097850"/>
-            <wp:effectExtent l="0" t="0" r="1905" b="7620"/>
-            <wp:docPr id="4" name="Grafik 4"/>
+          <wp:inline distT="0" distB="0" distL="0" distR="0" wp14:anchorId="046A4676" wp14:editId="4079337E">
+            <wp:extent cx="4603962" cy="3070830"/>
+            <wp:effectExtent l="0" t="0" r="6350" b="0"/>
+            <wp:docPr id="1" name="Picture 1" descr="Diagram&#10;&#10;Description automatically generated"/>
             <wp:cNvGraphicFramePr>
               <a:graphicFrameLocks xmlns:a="http://schemas.openxmlformats.org/drawingml/2006/main" noChangeAspect="1"/>
             </wp:cNvGraphicFramePr>
@@ -927,7 +861,7 @@
               <a:graphicData uri="http://schemas.openxmlformats.org/drawingml/2006/picture">
                 <pic:pic xmlns:pic="http://schemas.openxmlformats.org/drawingml/2006/picture">
                   <pic:nvPicPr>
-                    <pic:cNvPr id="0" name="Picture 3"/>
+                    <pic:cNvPr id="1" name="Picture 1" descr="Diagram&#10;&#10;Description automatically generated"/>
                     <pic:cNvPicPr>
                       <a:picLocks noChangeAspect="1" noChangeArrowheads="1"/>
                     </pic:cNvPicPr>
@@ -948,7 +882,7 @@
                   <pic:spPr bwMode="auto">
                     <a:xfrm>
                       <a:off x="0" y="0"/>
-                      <a:ext cx="4294802" cy="3133275"/>
+                      <a:ext cx="4614196" cy="3077656"/>
                     </a:xfrm>
                     <a:prstGeom prst="rect">
                       <a:avLst/>
@@ -1617,7 +1551,13 @@
               <w:rPr>
                 <w:lang w:val="en-GB"/>
               </w:rPr>
-              <w:t>Web Frontend</w:t>
+              <w:t>Backend Persi</w:t>
+            </w:r>
+            <w:r>
+              <w:rPr>
+                <w:lang w:val="en-GB"/>
+              </w:rPr>
+              <w:t>stency</w:t>
             </w:r>
           </w:p>
         </w:tc>
@@ -1635,7 +1575,7 @@
               <w:rPr>
                 <w:lang w:val="en-GB"/>
               </w:rPr>
-              <w:t>JS-Framework</w:t>
+              <w:t>SQL / NoSQL ??</w:t>
             </w:r>
           </w:p>
         </w:tc>
@@ -1655,6 +1595,44 @@
               <w:rPr>
                 <w:lang w:val="en-GB"/>
               </w:rPr>
+              <w:t>Web Frontend</w:t>
+            </w:r>
+          </w:p>
+        </w:tc>
+        <w:tc>
+          <w:tcPr>
+            <w:tcW w:w="4531" w:type="dxa"/>
+          </w:tcPr>
+          <w:p>
+            <w:pPr>
+              <w:rPr>
+                <w:lang w:val="en-GB"/>
+              </w:rPr>
+            </w:pPr>
+            <w:r>
+              <w:rPr>
+                <w:lang w:val="en-GB"/>
+              </w:rPr>
+              <w:t>JS-Framework</w:t>
+            </w:r>
+          </w:p>
+        </w:tc>
+      </w:tr>
+      <w:tr>
+        <w:tc>
+          <w:tcPr>
+            <w:tcW w:w="4531" w:type="dxa"/>
+          </w:tcPr>
+          <w:p>
+            <w:pPr>
+              <w:rPr>
+                <w:lang w:val="en-GB"/>
+              </w:rPr>
+            </w:pPr>
+            <w:r>
+              <w:rPr>
+                <w:lang w:val="en-GB"/>
+              </w:rPr>
               <w:t>Mobile Integration</w:t>
             </w:r>
           </w:p>
@@ -1937,6 +1915,14 @@
         </w:rPr>
         <w:t>decision by the project team.</w:t>
       </w:r>
+    </w:p>
+    <w:p>
+      <w:pPr>
+        <w:rPr>
+          <w:strike/>
+          <w:lang w:val="en-GB"/>
+        </w:rPr>
+      </w:pPr>
     </w:p>
     <w:sectPr>
       <w:headerReference w:type="default" r:id="rId9"/>

</xml_diff>